<commit_message>
change naming in responsibilities
</commit_message>
<xml_diff>
--- a/docs/APS Report/GroupReport(kgang).docx
+++ b/docs/APS Report/GroupReport(kgang).docx
@@ -2621,6 +2621,7 @@
           <w:id w:val="-2119204561"/>
           <w:citation/>
         </w:sdtPr>
+        <w:sdtEndPr/>
         <w:sdtContent>
           <w:r>
             <w:rPr>
@@ -2923,6 +2924,7 @@
           <w:id w:val="-1718346976"/>
           <w:citation/>
         </w:sdtPr>
+        <w:sdtEndPr/>
         <w:sdtContent>
           <w:r>
             <w:rPr>
@@ -3008,6 +3010,7 @@
           <w:id w:val="-870843714"/>
           <w:citation/>
         </w:sdtPr>
+        <w:sdtEndPr/>
         <w:sdtContent>
           <w:r>
             <w:fldChar w:fldCharType="begin"/>
@@ -3218,7 +3221,43 @@
           </w:tcPr>
           <w:p>
             <w:r>
-              <w:t>Scrape Session Data Interpreter</w:t>
+              <w:t>Scrape</w:t>
+            </w:r>
+            <w:r>
+              <w:t xml:space="preserve"> </w:t>
+            </w:r>
+            <w:r>
+              <w:t>Session</w:t>
+            </w:r>
+            <w:r>
+              <w:t xml:space="preserve"> </w:t>
+            </w:r>
+            <w:r>
+              <w:t>XML</w:t>
+            </w:r>
+            <w:r>
+              <w:t xml:space="preserve"> </w:t>
+            </w:r>
+            <w:r>
+              <w:t>To</w:t>
+            </w:r>
+            <w:r>
+              <w:t xml:space="preserve"> </w:t>
+            </w:r>
+            <w:r>
+              <w:t>Data</w:t>
+            </w:r>
+            <w:r>
+              <w:t xml:space="preserve"> </w:t>
+            </w:r>
+            <w:r>
+              <w:t>Pair</w:t>
+            </w:r>
+            <w:r>
+              <w:t xml:space="preserve"> </w:t>
+            </w:r>
+            <w:r>
+              <w:t>Converter</w:t>
             </w:r>
           </w:p>
         </w:tc>
@@ -3334,6 +3373,8 @@
             <w:r>
               <w:t>Customer Account Statement UI</w:t>
             </w:r>
+            <w:bookmarkStart w:id="19" w:name="_GoBack"/>
+            <w:bookmarkEnd w:id="19"/>
           </w:p>
         </w:tc>
       </w:tr>
@@ -3481,11 +3522,11 @@
       <w:pPr>
         <w:pStyle w:val="Heading2"/>
       </w:pPr>
-      <w:bookmarkStart w:id="19" w:name="_Toc389915716"/>
+      <w:bookmarkStart w:id="20" w:name="_Toc389915716"/>
       <w:r>
         <w:t>Project structure</w:t>
       </w:r>
-      <w:bookmarkEnd w:id="19"/>
+      <w:bookmarkEnd w:id="20"/>
     </w:p>
     <w:p>
       <w:r>
@@ -3499,6 +3540,7 @@
           <w:id w:val="-1637486334"/>
           <w:citation/>
         </w:sdtPr>
+        <w:sdtEndPr/>
         <w:sdtContent>
           <w:r>
             <w:fldChar w:fldCharType="begin"/>
@@ -3540,6 +3582,7 @@
           <w:id w:val="527992348"/>
           <w:citation/>
         </w:sdtPr>
+        <w:sdtEndPr/>
         <w:sdtContent>
           <w:r>
             <w:fldChar w:fldCharType="begin"/>
@@ -3613,6 +3656,7 @@
           <w:id w:val="1538307998"/>
           <w:citation/>
         </w:sdtPr>
+        <w:sdtEndPr/>
         <w:sdtContent>
           <w:r>
             <w:fldChar w:fldCharType="begin"/>
@@ -3978,6 +4022,7 @@
           <w:id w:val="962621104"/>
           <w:citation/>
         </w:sdtPr>
+        <w:sdtEndPr/>
         <w:sdtContent>
           <w:r>
             <w:fldChar w:fldCharType="begin"/>
@@ -4016,6 +4061,7 @@
           <w:id w:val="369418143"/>
           <w:citation/>
         </w:sdtPr>
+        <w:sdtEndPr/>
         <w:sdtContent>
           <w:r>
             <w:fldChar w:fldCharType="begin"/>
@@ -4140,6 +4186,7 @@
           <w:id w:val="-1211958877"/>
           <w:citation/>
         </w:sdtPr>
+        <w:sdtEndPr/>
         <w:sdtContent>
           <w:r>
             <w:rPr>
@@ -4202,11 +4249,11 @@
       <w:pPr>
         <w:pStyle w:val="Heading2"/>
       </w:pPr>
-      <w:bookmarkStart w:id="20" w:name="_Toc389915717"/>
+      <w:bookmarkStart w:id="21" w:name="_Toc389915717"/>
       <w:r>
         <w:t>Continuous Integration and Development Strategy</w:t>
       </w:r>
-      <w:bookmarkEnd w:id="20"/>
+      <w:bookmarkEnd w:id="21"/>
     </w:p>
     <w:p>
       <w:r>
@@ -4232,6 +4279,7 @@
           <w:id w:val="1306596546"/>
           <w:citation/>
         </w:sdtPr>
+        <w:sdtEndPr/>
         <w:sdtContent>
           <w:r>
             <w:rPr>
@@ -4305,6 +4353,7 @@
           <w:id w:val="-842705882"/>
           <w:citation/>
         </w:sdtPr>
+        <w:sdtEndPr/>
         <w:sdtContent>
           <w:r>
             <w:fldChar w:fldCharType="begin"/>
@@ -4383,7 +4432,7 @@
       <w:pPr>
         <w:pStyle w:val="Heading2"/>
       </w:pPr>
-      <w:bookmarkStart w:id="21" w:name="_Toc389915718"/>
+      <w:bookmarkStart w:id="22" w:name="_Toc389915718"/>
       <w:r>
         <w:t xml:space="preserve">Specifications by </w:t>
       </w:r>
@@ -4405,7 +4454,7 @@
       <w:r>
         <w:t xml:space="preserve"> Development</w:t>
       </w:r>
-      <w:bookmarkEnd w:id="21"/>
+      <w:bookmarkEnd w:id="22"/>
     </w:p>
     <w:p>
       <w:r>
@@ -4428,6 +4477,7 @@
           <w:id w:val="-684433334"/>
           <w:citation/>
         </w:sdtPr>
+        <w:sdtEndPr/>
         <w:sdtContent>
           <w:r>
             <w:fldChar w:fldCharType="begin"/>
@@ -4473,6 +4523,7 @@
           <w:id w:val="-383710833"/>
           <w:citation/>
         </w:sdtPr>
+        <w:sdtEndPr/>
         <w:sdtContent>
           <w:r>
             <w:fldChar w:fldCharType="begin"/>
@@ -4572,6 +4623,7 @@
           <w:id w:val="235364751"/>
           <w:citation/>
         </w:sdtPr>
+        <w:sdtEndPr/>
         <w:sdtContent>
           <w:r>
             <w:fldChar w:fldCharType="begin"/>
@@ -4608,6 +4660,7 @@
           <w:id w:val="-871847188"/>
           <w:citation/>
         </w:sdtPr>
+        <w:sdtEndPr/>
         <w:sdtContent>
           <w:r>
             <w:fldChar w:fldCharType="begin"/>
@@ -4647,6 +4700,7 @@
           <w:id w:val="629678607"/>
           <w:citation/>
         </w:sdtPr>
+        <w:sdtEndPr/>
         <w:sdtContent>
           <w:r>
             <w:fldChar w:fldCharType="begin"/>
@@ -4719,6 +4773,7 @@
           <w:id w:val="-496955320"/>
           <w:citation/>
         </w:sdtPr>
+        <w:sdtEndPr/>
         <w:sdtContent>
           <w:r>
             <w:fldChar w:fldCharType="begin"/>
@@ -4755,6 +4810,7 @@
           <w:id w:val="1180079059"/>
           <w:citation/>
         </w:sdtPr>
+        <w:sdtEndPr/>
         <w:sdtContent>
           <w:r>
             <w:fldChar w:fldCharType="begin"/>
@@ -4795,6 +4851,7 @@
           <w:id w:val="392243883"/>
           <w:citation/>
         </w:sdtPr>
+        <w:sdtEndPr/>
         <w:sdtContent>
           <w:r>
             <w:fldChar w:fldCharType="begin"/>
@@ -4847,11 +4904,11 @@
       <w:pPr>
         <w:pStyle w:val="Heading2"/>
       </w:pPr>
-      <w:bookmarkStart w:id="22" w:name="_Toc389915719"/>
+      <w:bookmarkStart w:id="23" w:name="_Toc389915719"/>
       <w:r>
         <w:t>Feature integration specification collaboration</w:t>
       </w:r>
-      <w:bookmarkEnd w:id="22"/>
+      <w:bookmarkEnd w:id="23"/>
     </w:p>
     <w:p>
       <w:r>
@@ -4871,6 +4928,7 @@
           <w:id w:val="184494408"/>
           <w:citation/>
         </w:sdtPr>
+        <w:sdtEndPr/>
         <w:sdtContent>
           <w:r>
             <w:fldChar w:fldCharType="begin"/>
@@ -4912,13 +4970,7 @@
         <w:rPr>
           <w:i/>
         </w:rPr>
-        <w:t>A Domain, in the broad sense, is what an organization does and the world it does it in</w:t>
-      </w:r>
-      <w:r>
-        <w:rPr>
-          <w:i/>
-        </w:rPr>
-        <w:t xml:space="preserve"> </w:t>
+        <w:t xml:space="preserve">A Domain, in the broad sense, is what an organization does and the world it does it in </w:t>
       </w:r>
       <w:sdt>
         <w:sdtPr>
@@ -4928,6 +4980,7 @@
           <w:id w:val="-481625534"/>
           <w:citation/>
         </w:sdtPr>
+        <w:sdtEndPr/>
         <w:sdtContent>
           <w:r>
             <w:rPr>
@@ -4965,10 +5018,7 @@
         </w:sdtContent>
       </w:sdt>
       <w:r>
-        <w:t>.</w:t>
-      </w:r>
-      <w:r>
-        <w:t xml:space="preserve"> The team had a session to analyse and understand the do</w:t>
+        <w:t>. The team had a session to analyse and understand the do</w:t>
       </w:r>
       <w:r>
         <w:t>main of the APS</w:t>
@@ -5263,6 +5313,7 @@
           <w:id w:val="1440020997"/>
           <w:citation/>
         </w:sdtPr>
+        <w:sdtEndPr/>
         <w:sdtContent>
           <w:r>
             <w:fldChar w:fldCharType="begin"/>
@@ -5298,31 +5349,7 @@
         <w:t xml:space="preserve"> </w:t>
       </w:r>
       <w:r>
-        <w:t xml:space="preserve">An example of how is was used is, </w:t>
-      </w:r>
-      <w:r>
-        <w:t>Given APS Scrape session data pairs</w:t>
-      </w:r>
-      <w:r>
-        <w:t xml:space="preserve"> w</w:t>
-      </w:r>
-      <w:r>
-        <w:t>hen validation is requested</w:t>
-      </w:r>
-      <w:r>
-        <w:t xml:space="preserve"> t</w:t>
-      </w:r>
-      <w:r>
-        <w:t xml:space="preserve">hen check scrape session data pairs for invalid </w:t>
-      </w:r>
-      <w:r>
-        <w:t>credentials</w:t>
-      </w:r>
-      <w:r>
-        <w:t xml:space="preserve"> based on error code</w:t>
-      </w:r>
-      <w:r>
-        <w:t xml:space="preserve">. Such requirements could be reasoned out using the </w:t>
+        <w:t xml:space="preserve">An example of how is was used is, Given APS Scrape session data pairs when validation is requested then check scrape session data pairs for invalid credentials based on error code. Such requirements could be reasoned out using the </w:t>
       </w:r>
       <w:r>
         <w:t>Ubiquitous Language</w:t>
@@ -5350,8 +5377,6 @@
       <w:pPr>
         <w:pStyle w:val="NoSpacing"/>
       </w:pPr>
-      <w:bookmarkStart w:id="23" w:name="_GoBack"/>
-      <w:bookmarkEnd w:id="23"/>
     </w:p>
     <w:p>
       <w:pPr>
@@ -5513,6 +5538,7 @@
           <w:docPartUnique/>
         </w:docPartObj>
       </w:sdtPr>
+      <w:sdtEndPr/>
       <w:sdtContent>
         <w:p>
           <w:pPr>
@@ -5528,6 +5554,7 @@
             <w:id w:val="-573587230"/>
             <w:bibliography/>
           </w:sdtPr>
+          <w:sdtEndPr/>
           <w:sdtContent>
             <w:p>
               <w:pPr>
@@ -7758,6 +7785,7 @@
   <w:style w:type="character" w:default="1" w:styleId="DefaultParagraphFont">
     <w:name w:val="Default Paragraph Font"/>
     <w:uiPriority w:val="1"/>
+    <w:semiHidden/>
     <w:unhideWhenUsed/>
   </w:style>
   <w:style w:type="table" w:default="1" w:styleId="TableNormal">
@@ -8569,7 +8597,7 @@
 </file>
 
 <file path=customXml/itemProps1.xml><?xml version="1.0" encoding="utf-8"?>
-<ds:datastoreItem xmlns:ds="http://schemas.openxmlformats.org/officeDocument/2006/customXml" ds:itemID="{9F96608A-336A-4519-9E64-59C015EF31DC}">
+<ds:datastoreItem xmlns:ds="http://schemas.openxmlformats.org/officeDocument/2006/customXml" ds:itemID="{4FA8B297-CCC2-41FB-B248-9D598F7D998C}">
   <ds:schemaRefs>
     <ds:schemaRef ds:uri="http://schemas.openxmlformats.org/officeDocument/2006/bibliography"/>
   </ds:schemaRefs>

</xml_diff>